<commit_message>
Erklärung der csRandomAlphaNumericString Methode, Protokoll Änderungen
</commit_message>
<xml_diff>
--- a/Protokolle/ProtokollÜbung3.docx
+++ b/Protokolle/ProtokollÜbung3.docx
@@ -358,8 +358,15 @@
           <w:shd w:fill="FCFCFA" w:val="clear"/>
           <w:lang w:val="de-DE"/>
         </w:rPr>
-        <w:t xml:space="preserve"> </w:t>
-      </w:r>
+        <w:t xml:space="preserve"> Versionskontrolle. Verändert einer der Programmierer eine Datei so wird, nach einen Update, diese Änderung auch beim zweiten Programmierer sichtbar. Die Versionskontrolle erkennt dabei vollautomatisch alle Änderungen und versucht diese zusammenzuführen. Jede Änderung wird in einer sogenannten Dateihistorie gespeichert und ist dort Unveränderbar gespeichert (nur der Teil in der  Dateihistorie, nicht die reale Datei!!!!).</w:t>
+      </w:r>
+    </w:p>
+    <w:p>
+      <w:pPr>
+        <w:pStyle w:val="Normal"/>
+        <w:spacing w:lineRule="auto" w:line="240" w:before="0" w:after="0"/>
+        <w:rPr/>
+      </w:pPr>
       <w:r>
         <w:rPr>
           <w:rStyle w:val="Appleconvertedspace"/>
@@ -372,126 +379,7 @@
           <w:shd w:fill="FCFCFA" w:val="clear"/>
           <w:lang w:val="de-DE"/>
         </w:rPr>
-        <w:t>Versionskontrolle.</w:t>
-      </w:r>
-      <w:r>
-        <w:rPr>
-          <w:rStyle w:val="Appleconvertedspace"/>
-          <w:rFonts w:cs="Consolas" w:ascii="Calibri Light" w:hAnsi="Calibri Light" w:asciiTheme="majorHAnsi" w:hAnsiTheme="majorHAnsi"/>
-          <w:i w:val="false"/>
-          <w:iCs w:val="false"/>
-          <w:color w:val="FF3333"/>
-          <w:sz w:val="24"/>
-          <w:szCs w:val="24"/>
-          <w:shd w:fill="FCFCFA" w:val="clear"/>
-          <w:lang w:val="de-DE"/>
-        </w:rPr>
-        <w:t xml:space="preserve"> Verändert einer der Programmierer eine Datei so wird, nach einen Update, diese Änderung auch beim zweiten Programmierer sichtbar. Die Versionskontrolle erkennt dabei vollautomatisch alle Änderungen und versucht diese zusammenzuführen.</w:t>
-      </w:r>
-      <w:r>
-        <w:rPr>
-          <w:rStyle w:val="Appleconvertedspace"/>
-          <w:rFonts w:cs="Consolas" w:ascii="Calibri Light" w:hAnsi="Calibri Light" w:asciiTheme="majorHAnsi" w:hAnsiTheme="majorHAnsi"/>
-          <w:i w:val="false"/>
-          <w:iCs w:val="false"/>
-          <w:color w:val="FF3333"/>
-          <w:sz w:val="24"/>
-          <w:szCs w:val="24"/>
-          <w:shd w:fill="FCFCFA" w:val="clear"/>
-          <w:lang w:val="de-DE"/>
-        </w:rPr>
-        <w:t xml:space="preserve"> </w:t>
-      </w:r>
-      <w:r>
-        <w:rPr>
-          <w:rStyle w:val="Appleconvertedspace"/>
-          <w:rFonts w:cs="Consolas" w:ascii="Calibri Light" w:hAnsi="Calibri Light" w:asciiTheme="majorHAnsi" w:hAnsiTheme="majorHAnsi"/>
-          <w:i w:val="false"/>
-          <w:iCs w:val="false"/>
-          <w:color w:val="FF3333"/>
-          <w:sz w:val="24"/>
-          <w:szCs w:val="24"/>
-          <w:shd w:fill="FCFCFA" w:val="clear"/>
-          <w:lang w:val="de-DE"/>
-        </w:rPr>
-        <w:t>Jede Änderung wird in einer sogenannten Dateihistorie gespeichert und ist dort Unveränderbar gespeichert (nur der Teil in der  Dateihistorie, nicht die reale Datei!!!!).</w:t>
-      </w:r>
-    </w:p>
-    <w:p>
-      <w:pPr>
-        <w:pStyle w:val="Normal"/>
-        <w:spacing w:lineRule="auto" w:line="240" w:before="0" w:after="0"/>
-        <w:rPr/>
-      </w:pPr>
-      <w:r>
-        <w:rPr>
-          <w:rStyle w:val="Appleconvertedspace"/>
-          <w:rFonts w:cs="Consolas" w:ascii="Calibri Light" w:hAnsi="Calibri Light" w:asciiTheme="majorHAnsi" w:hAnsiTheme="majorHAnsi"/>
-          <w:i w:val="false"/>
-          <w:iCs w:val="false"/>
-          <w:color w:val="FF3333"/>
-          <w:sz w:val="24"/>
-          <w:szCs w:val="24"/>
-          <w:shd w:fill="FCFCFA" w:val="clear"/>
-          <w:lang w:val="de-DE"/>
-        </w:rPr>
-        <w:t>Die  Versionskontrolle ermöglicht es den beiden außerdem zu jeder Änderung</w:t>
-      </w:r>
-      <w:r>
-        <w:rPr>
-          <w:rStyle w:val="Appleconvertedspace"/>
-          <w:rFonts w:cs="Consolas" w:ascii="Calibri Light" w:hAnsi="Calibri Light" w:asciiTheme="majorHAnsi" w:hAnsiTheme="majorHAnsi"/>
-          <w:i w:val="false"/>
-          <w:iCs w:val="false"/>
-          <w:color w:val="FF3333"/>
-          <w:sz w:val="24"/>
-          <w:szCs w:val="24"/>
-          <w:shd w:fill="FCFCFA" w:val="clear"/>
-          <w:lang w:val="de-DE"/>
-        </w:rPr>
-        <w:t>version</w:t>
-      </w:r>
-      <w:r>
-        <w:rPr>
-          <w:rStyle w:val="Appleconvertedspace"/>
-          <w:rFonts w:cs="Consolas" w:ascii="Calibri Light" w:hAnsi="Calibri Light" w:asciiTheme="majorHAnsi" w:hAnsiTheme="majorHAnsi"/>
-          <w:i w:val="false"/>
-          <w:iCs w:val="false"/>
-          <w:color w:val="FF3333"/>
-          <w:sz w:val="24"/>
-          <w:szCs w:val="24"/>
-          <w:shd w:fill="FCFCFA" w:val="clear"/>
-          <w:lang w:val="de-DE"/>
-        </w:rPr>
-        <w:t xml:space="preserve"> des Programms „zurückzuspringen“ und sich den Code zu diesem Zeitpunkt anzuschauen </w:t>
-      </w:r>
-      <w:r>
-        <w:rPr>
-          <w:rStyle w:val="Appleconvertedspace"/>
-          <w:rFonts w:cs="Consolas" w:ascii="Calibri Light" w:hAnsi="Calibri Light" w:asciiTheme="majorHAnsi" w:hAnsiTheme="majorHAnsi"/>
-          <w:i w:val="false"/>
-          <w:iCs w:val="false"/>
-          <w:color w:val="FF3333"/>
-          <w:sz w:val="24"/>
-          <w:szCs w:val="24"/>
-          <w:shd w:fill="FCFCFA" w:val="clear"/>
-          <w:lang w:val="de-DE"/>
-        </w:rPr>
-        <w:t>und/ oder zu ändern</w:t>
-      </w:r>
-      <w:r>
-        <w:rPr>
-          <w:rStyle w:val="Appleconvertedspace"/>
-          <w:rFonts w:cs="Consolas" w:ascii="Calibri Light" w:hAnsi="Calibri Light" w:asciiTheme="majorHAnsi" w:hAnsiTheme="majorHAnsi"/>
-          <w:i w:val="false"/>
-          <w:iCs w:val="false"/>
-          <w:color w:val="FF3333"/>
-          <w:sz w:val="24"/>
-          <w:szCs w:val="24"/>
-          <w:shd w:fill="FCFCFA" w:val="clear"/>
-          <w:lang w:val="de-DE"/>
-        </w:rPr>
-        <w:t>.</w:t>
+        <w:t>Die  Versionskontrolle ermöglicht es den beiden außerdem zu jeder Änderungversion des Programms „zurückzuspringen“ und sich den Code zu diesem Zeitpunkt anzuschauen und/ oder zu ändern.</w:t>
       </w:r>
     </w:p>
     <w:p>
@@ -544,19 +432,7 @@
           <w:shd w:fill="FCFCFA" w:val="clear"/>
           <w:lang w:val="de-DE"/>
         </w:rPr>
-        <w:t xml:space="preserve">: </w:t>
-      </w:r>
-      <w:r>
-        <w:rPr>
-          <w:rStyle w:val="Appleconvertedspace"/>
-          <w:rFonts w:cs="Consolas" w:ascii="Calibri Light" w:hAnsi="Calibri Light" w:asciiTheme="majorHAnsi" w:hAnsiTheme="majorHAnsi"/>
-          <w:color w:val="FF3333"/>
-          <w:sz w:val="24"/>
-          <w:szCs w:val="24"/>
-          <w:shd w:fill="FCFCFA" w:val="clear"/>
-          <w:lang w:val="de-DE"/>
-        </w:rPr>
-        <w:t xml:space="preserve">Im Prinzip ist eine </w:t>
+        <w:t xml:space="preserve">: Im Prinzip ist eine </w:t>
       </w:r>
       <w:r>
         <w:rPr>
@@ -570,7 +446,80 @@
           <w:shd w:fill="FCFCFA" w:val="clear"/>
           <w:lang w:val="de-DE"/>
         </w:rPr>
-        <w:t xml:space="preserve">Versionskontrolle </w:t>
+        <w:t>Versionskontrolle mit allen Dateiformaten möglich. Selbst Dateien die ein Binär-Dateiformat haben z.B. Photoshop-Dateien und somit nicht direkt editierbar sind (Mit Editoren sind diese nicht lesbar).</w:t>
+      </w:r>
+    </w:p>
+    <w:p>
+      <w:pPr>
+        <w:pStyle w:val="Normal"/>
+        <w:spacing w:lineRule="auto" w:line="240" w:before="0" w:after="0"/>
+        <w:rPr>
+          <w:rStyle w:val="Appleconvertedspace"/>
+          <w:lang w:val="de-DE"/>
+        </w:rPr>
+      </w:pPr>
+      <w:r>
+        <w:rPr>
+          <w:lang w:val="de-DE"/>
+        </w:rPr>
+      </w:r>
+    </w:p>
+    <w:p>
+      <w:pPr>
+        <w:pStyle w:val="Normal"/>
+        <w:spacing w:lineRule="auto" w:line="240" w:before="0" w:after="0"/>
+        <w:rPr>
+          <w:rStyle w:val="Appleconvertedspace"/>
+          <w:rFonts w:ascii="Calibri Light" w:hAnsi="Calibri Light" w:cs="Consolas" w:asciiTheme="majorHAnsi" w:hAnsiTheme="majorHAnsi"/>
+          <w:b/>
+          <w:b/>
+          <w:sz w:val="24"/>
+          <w:szCs w:val="24"/>
+          <w:shd w:fill="FCFCFA" w:val="clear"/>
+          <w:lang w:val="de-DE"/>
+        </w:rPr>
+      </w:pPr>
+      <w:r>
+        <w:rPr>
+          <w:rFonts w:cs="Consolas" w:ascii="Calibri Light" w:hAnsi="Calibri Light"/>
+          <w:b/>
+          <w:sz w:val="24"/>
+          <w:szCs w:val="24"/>
+          <w:shd w:fill="FCFCFA" w:val="clear"/>
+          <w:lang w:val="de-DE"/>
+        </w:rPr>
+      </w:r>
+    </w:p>
+    <w:p>
+      <w:pPr>
+        <w:pStyle w:val="Normal"/>
+        <w:spacing w:lineRule="auto" w:line="240" w:before="0" w:after="0"/>
+        <w:rPr/>
+      </w:pPr>
+      <w:r>
+        <w:rPr>
+          <w:rStyle w:val="Appleconvertedspace"/>
+          <w:rFonts w:cs="Consolas" w:ascii="Calibri Light" w:hAnsi="Calibri Light" w:asciiTheme="majorHAnsi" w:hAnsiTheme="majorHAnsi"/>
+          <w:b/>
+          <w:color w:val="FF3333"/>
+          <w:sz w:val="24"/>
+          <w:szCs w:val="24"/>
+          <w:shd w:fill="FCFCFA" w:val="clear"/>
+          <w:lang w:val="de-DE"/>
+        </w:rPr>
+        <w:t>Merging:</w:t>
+      </w:r>
+      <w:r>
+        <w:rPr>
+          <w:rStyle w:val="Appleconvertedspace"/>
+          <w:rFonts w:cs="Consolas" w:ascii="Calibri Light" w:hAnsi="Calibri Light" w:asciiTheme="majorHAnsi" w:hAnsiTheme="majorHAnsi"/>
+          <w:color w:val="FF3333"/>
+          <w:sz w:val="24"/>
+          <w:szCs w:val="24"/>
+          <w:shd w:fill="FCFCFA" w:val="clear"/>
+          <w:lang w:val="de-DE"/>
+        </w:rPr>
+        <w:t xml:space="preserve">  Den gerade beschriebenen Prozess des Zusammenführens nennt man Merging. Hierbei versucht die </w:t>
       </w:r>
       <w:r>
         <w:rPr>
@@ -584,88 +533,19 @@
           <w:shd w:fill="FCFCFA" w:val="clear"/>
           <w:lang w:val="de-DE"/>
         </w:rPr>
-        <w:t>mit allen Dateiformaten möglich. Selbst Dateien die ein Binär-Dateiformat haben z.B. Photoshop-Dateien und somit nicht direkt editierbar sind (Mit Editoren sind diese nicht lesbar).</w:t>
-      </w:r>
-    </w:p>
-    <w:p>
-      <w:pPr>
-        <w:pStyle w:val="Normal"/>
-        <w:spacing w:lineRule="auto" w:line="240" w:before="0" w:after="0"/>
-        <w:rPr>
-          <w:rStyle w:val="Appleconvertedspace"/>
-          <w:lang w:val="de-DE"/>
-        </w:rPr>
-      </w:pPr>
-      <w:r>
-        <w:rPr>
-          <w:rFonts w:cs="Consolas" w:ascii="Calibri Light" w:hAnsi="Calibri Light"/>
-          <w:sz w:val="24"/>
-          <w:szCs w:val="24"/>
-          <w:shd w:fill="FCFCFA" w:val="clear"/>
-        </w:rPr>
-      </w:r>
-    </w:p>
-    <w:p>
-      <w:pPr>
-        <w:pStyle w:val="Normal"/>
-        <w:spacing w:lineRule="auto" w:line="240" w:before="0" w:after="0"/>
-        <w:rPr>
-          <w:rStyle w:val="Appleconvertedspace"/>
-          <w:rFonts w:ascii="Calibri Light" w:hAnsi="Calibri Light" w:cs="Consolas" w:asciiTheme="majorHAnsi" w:hAnsiTheme="majorHAnsi"/>
-          <w:b/>
-          <w:b/>
-          <w:sz w:val="24"/>
-          <w:szCs w:val="24"/>
-          <w:shd w:fill="FCFCFA" w:val="clear"/>
-          <w:lang w:val="de-DE"/>
-        </w:rPr>
-      </w:pPr>
-      <w:r>
-        <w:rPr/>
-      </w:r>
-    </w:p>
-    <w:p>
-      <w:pPr>
-        <w:pStyle w:val="Normal"/>
-        <w:spacing w:lineRule="auto" w:line="240" w:before="0" w:after="0"/>
-        <w:rPr/>
-      </w:pPr>
-      <w:r>
-        <w:rPr>
-          <w:rStyle w:val="Appleconvertedspace"/>
-          <w:rFonts w:cs="Consolas" w:ascii="Calibri Light" w:hAnsi="Calibri Light" w:asciiTheme="majorHAnsi" w:hAnsiTheme="majorHAnsi"/>
-          <w:b/>
+        <w:t>Versionskontrolle Änderung vollautomatische in das Projekt zu integrieren. Sollte die Zusammenführung nicht konfliktfrei auszuführen sein, wird der Programmierer mit dem letzten Änderungsversuch benachrichtigt und muss seine Änderungen „per Hand“ hinzufügen.</w:t>
+      </w:r>
+      <w:r>
+        <w:rPr>
+          <w:rStyle w:val="Appleconvertedspace"/>
+          <w:rFonts w:cs="Consolas" w:ascii="Calibri Light" w:hAnsi="Calibri Light" w:asciiTheme="majorHAnsi" w:hAnsiTheme="majorHAnsi"/>
           <w:color w:val="FF3333"/>
           <w:sz w:val="24"/>
           <w:szCs w:val="24"/>
           <w:shd w:fill="FCFCFA" w:val="clear"/>
           <w:lang w:val="de-DE"/>
         </w:rPr>
-        <w:t>Merging:</w:t>
-      </w:r>
-      <w:r>
-        <w:rPr>
-          <w:rStyle w:val="Appleconvertedspace"/>
-          <w:rFonts w:cs="Consolas" w:ascii="Calibri Light" w:hAnsi="Calibri Light" w:asciiTheme="majorHAnsi" w:hAnsiTheme="majorHAnsi"/>
-          <w:color w:val="FF3333"/>
-          <w:sz w:val="24"/>
-          <w:szCs w:val="24"/>
-          <w:shd w:fill="FCFCFA" w:val="clear"/>
-          <w:lang w:val="de-DE"/>
-        </w:rPr>
-        <w:t xml:space="preserve">  Den gerade beschriebenen Prozess des Zusammenführens nennt man Merging. </w:t>
-      </w:r>
-      <w:r>
-        <w:rPr>
-          <w:rStyle w:val="Appleconvertedspace"/>
-          <w:rFonts w:cs="Consolas" w:ascii="Calibri Light" w:hAnsi="Calibri Light" w:asciiTheme="majorHAnsi" w:hAnsiTheme="majorHAnsi"/>
-          <w:color w:val="FF3333"/>
-          <w:sz w:val="24"/>
-          <w:szCs w:val="24"/>
-          <w:shd w:fill="FCFCFA" w:val="clear"/>
-          <w:lang w:val="de-DE"/>
-        </w:rPr>
-        <w:t xml:space="preserve">Hierbei versucht die </w:t>
+        <w:t xml:space="preserve"> z.B Programmierer A und B ändern Datei A und versuchen diese Datei dann mit der V</w:t>
       </w:r>
       <w:r>
         <w:rPr>
@@ -679,73 +559,7 @@
           <w:shd w:fill="FCFCFA" w:val="clear"/>
           <w:lang w:val="de-DE"/>
         </w:rPr>
-        <w:t xml:space="preserve">Versionskontrolle </w:t>
-      </w:r>
-      <w:r>
-        <w:rPr>
-          <w:rStyle w:val="Appleconvertedspace"/>
-          <w:rFonts w:cs="Consolas" w:ascii="Calibri Light" w:hAnsi="Calibri Light" w:asciiTheme="majorHAnsi" w:hAnsiTheme="majorHAnsi"/>
-          <w:i w:val="false"/>
-          <w:iCs w:val="false"/>
-          <w:color w:val="FF3333"/>
-          <w:sz w:val="24"/>
-          <w:szCs w:val="24"/>
-          <w:shd w:fill="FCFCFA" w:val="clear"/>
-          <w:lang w:val="de-DE"/>
-        </w:rPr>
-        <w:t>Änderung vollautomatische in das Projekt zu integrieren. Sollte die Zusammenführung nicht konfliktfrei auszuführen sein, wird der Programmierer mit dem letzten Änderungsversuch benachrichtigt und muss seine Änderungen „per Hand“ hinzufügen.</w:t>
-      </w:r>
-      <w:r>
-        <w:rPr>
-          <w:rStyle w:val="Appleconvertedspace"/>
-          <w:rFonts w:cs="Consolas" w:ascii="Calibri Light" w:hAnsi="Calibri Light" w:asciiTheme="majorHAnsi" w:hAnsiTheme="majorHAnsi"/>
-          <w:color w:val="FF3333"/>
-          <w:sz w:val="24"/>
-          <w:szCs w:val="24"/>
-          <w:shd w:fill="FCFCFA" w:val="clear"/>
-          <w:lang w:val="de-DE"/>
-        </w:rPr>
-        <w:t xml:space="preserve"> </w:t>
-      </w:r>
-      <w:r>
-        <w:rPr>
-          <w:rStyle w:val="Appleconvertedspace"/>
-          <w:rFonts w:cs="Consolas" w:ascii="Calibri Light" w:hAnsi="Calibri Light" w:asciiTheme="majorHAnsi" w:hAnsiTheme="majorHAnsi"/>
-          <w:color w:val="FF3333"/>
-          <w:sz w:val="24"/>
-          <w:szCs w:val="24"/>
-          <w:shd w:fill="FCFCFA" w:val="clear"/>
-          <w:lang w:val="de-DE"/>
-        </w:rPr>
-        <w:t>z.B Programmierer A und B ändern Datei A und versuchen diese Datei dann mit der V</w:t>
-      </w:r>
-      <w:r>
-        <w:rPr>
-          <w:rStyle w:val="Appleconvertedspace"/>
-          <w:rFonts w:cs="Consolas" w:ascii="Calibri Light" w:hAnsi="Calibri Light" w:asciiTheme="majorHAnsi" w:hAnsiTheme="majorHAnsi"/>
-          <w:i w:val="false"/>
-          <w:iCs w:val="false"/>
-          <w:color w:val="FF3333"/>
-          <w:sz w:val="24"/>
-          <w:szCs w:val="24"/>
-          <w:shd w:fill="FCFCFA" w:val="clear"/>
-          <w:lang w:val="de-DE"/>
-        </w:rPr>
-        <w:t xml:space="preserve">ersionskontrolle </w:t>
-      </w:r>
-      <w:r>
-        <w:rPr>
-          <w:rStyle w:val="Appleconvertedspace"/>
-          <w:rFonts w:cs="Consolas" w:ascii="Calibri Light" w:hAnsi="Calibri Light" w:asciiTheme="majorHAnsi" w:hAnsiTheme="majorHAnsi"/>
-          <w:i w:val="false"/>
-          <w:iCs w:val="false"/>
-          <w:color w:val="FF3333"/>
-          <w:sz w:val="24"/>
-          <w:szCs w:val="24"/>
-          <w:shd w:fill="FCFCFA" w:val="clear"/>
-          <w:lang w:val="de-DE"/>
-        </w:rPr>
-        <w:t>zu mergen.</w:t>
+        <w:t>ersionskontrolle zu mergen.</w:t>
       </w:r>
     </w:p>
     <w:p>
@@ -799,19 +613,7 @@
           <w:shd w:fill="FCFCFA" w:val="clear"/>
           <w:lang w:val="de-DE"/>
         </w:rPr>
-        <w:t xml:space="preserve">  Zu Deutsch bedeutet Branch Zweig. </w:t>
-      </w:r>
-      <w:r>
-        <w:rPr>
-          <w:rStyle w:val="Appleconvertedspace"/>
-          <w:rFonts w:cs="Consolas" w:ascii="Calibri Light" w:hAnsi="Calibri Light" w:asciiTheme="majorHAnsi" w:hAnsiTheme="majorHAnsi"/>
-          <w:color w:val="FF3333"/>
-          <w:sz w:val="24"/>
-          <w:szCs w:val="24"/>
-          <w:shd w:fill="FCFCFA" w:val="clear"/>
-          <w:lang w:val="de-DE"/>
-        </w:rPr>
-        <w:t xml:space="preserve">In GIT wird mit einen Verästelungssystem gearbeitet. Wenn nichts weiter angegeben, haben wir nur einen Ast namens master. Auf diesem Ast liegen unsere Commits wie auf einer Schnur gefädelt. </w:t>
+        <w:t xml:space="preserve">  Zu Deutsch bedeutet Branch Zweig. In GIT wird mit einen Verästelungssystem gearbeitet. Wenn nichts weiter angegeben, haben wir nur einen Ast namens master. Auf diesem Ast liegen unsere Commits wie auf einer Schnur gefädelt. </w:t>
       </w:r>
     </w:p>
     <w:p>
@@ -1040,96 +842,21 @@
           <w:shd w:fill="FCFCFA" w:val="clear"/>
           <w:lang w:val="de-DE"/>
         </w:rPr>
-        <w:t xml:space="preserve">z.B. Fehler an Dateien behoben werden, ohne dass der Hauptstrang (Master) davon in Mitleidenschaft gezogen wird </w:t>
-      </w:r>
-      <w:r>
-        <w:rPr>
-          <w:rStyle w:val="Appleconvertedspace"/>
-          <w:rFonts w:cs="Consolas" w:ascii="Calibri Light" w:hAnsi="Calibri Light" w:asciiTheme="majorHAnsi" w:hAnsiTheme="majorHAnsi"/>
-          <w:color w:val="FF3333"/>
-          <w:sz w:val="24"/>
-          <w:szCs w:val="24"/>
-          <w:shd w:fill="FCFCFA" w:val="clear"/>
-          <w:lang w:val="de-DE"/>
-        </w:rPr>
-        <w:t>oder e</w:t>
-      </w:r>
-      <w:r>
-        <w:rPr>
-          <w:rStyle w:val="Appleconvertedspace"/>
-          <w:rFonts w:cs="Consolas" w:ascii="Calibri Light" w:hAnsi="Calibri Light" w:asciiTheme="majorHAnsi" w:hAnsiTheme="majorHAnsi"/>
-          <w:color w:val="FF3333"/>
-          <w:sz w:val="24"/>
-          <w:szCs w:val="24"/>
-          <w:shd w:fill="FCFCFA" w:val="clear"/>
-          <w:lang w:val="de-DE"/>
-        </w:rPr>
-        <w:t xml:space="preserve">s können zusätzliche Features eingeführt werden. Bei Abschluss der Arbeit an einem Branch kann dieser wieder in den Hauptstrang </w:t>
-      </w:r>
-      <w:r>
-        <w:rPr>
-          <w:rStyle w:val="Appleconvertedspace"/>
-          <w:rFonts w:cs="Consolas" w:ascii="Calibri Light" w:hAnsi="Calibri Light" w:asciiTheme="majorHAnsi" w:hAnsiTheme="majorHAnsi"/>
-          <w:color w:val="FF3333"/>
-          <w:sz w:val="24"/>
-          <w:szCs w:val="24"/>
-          <w:shd w:fill="FCFCFA" w:val="clear"/>
-          <w:lang w:val="de-DE"/>
-        </w:rPr>
-        <w:t>(master)</w:t>
-      </w:r>
-      <w:r>
-        <w:rPr>
-          <w:rStyle w:val="Appleconvertedspace"/>
-          <w:rFonts w:cs="Consolas" w:ascii="Calibri Light" w:hAnsi="Calibri Light" w:asciiTheme="majorHAnsi" w:hAnsiTheme="majorHAnsi"/>
-          <w:color w:val="FF3333"/>
-          <w:sz w:val="24"/>
-          <w:szCs w:val="24"/>
-          <w:shd w:fill="FCFCFA" w:val="clear"/>
-          <w:lang w:val="de-DE"/>
-        </w:rPr>
-        <w:t xml:space="preserve"> </w:t>
-      </w:r>
-      <w:r>
-        <w:rPr>
-          <w:rStyle w:val="Appleconvertedspace"/>
-          <w:rFonts w:cs="Consolas" w:ascii="Calibri Light" w:hAnsi="Calibri Light" w:asciiTheme="majorHAnsi" w:hAnsiTheme="majorHAnsi"/>
-          <w:color w:val="FF3333"/>
-          <w:sz w:val="24"/>
-          <w:szCs w:val="24"/>
-          <w:shd w:fill="FCFCFA" w:val="clear"/>
-          <w:lang w:val="de-DE"/>
-        </w:rPr>
-        <w:t>eingefügt werden</w:t>
-      </w:r>
-      <w:r>
-        <w:rPr>
-          <w:rStyle w:val="Appleconvertedspace"/>
-          <w:rFonts w:cs="Consolas" w:ascii="Calibri Light" w:hAnsi="Calibri Light" w:asciiTheme="majorHAnsi" w:hAnsiTheme="majorHAnsi"/>
-          <w:color w:val="FF3333"/>
-          <w:sz w:val="24"/>
-          <w:szCs w:val="24"/>
-          <w:shd w:fill="FCFCFA" w:val="clear"/>
-          <w:lang w:val="de-DE"/>
-        </w:rPr>
-        <w:t xml:space="preserve">. Führte die Arbeit in einem Branch zu keinem Ergebnis, kann er auch einfach unbeachtet bleiben. </w:t>
-      </w:r>
-    </w:p>
-    <w:p>
-      <w:pPr>
-        <w:pStyle w:val="Normal"/>
-        <w:spacing w:lineRule="auto" w:line="240" w:before="0" w:after="0"/>
-        <w:rPr>
-          <w:rStyle w:val="Appleconvertedspace"/>
-          <w:lang w:val="de-DE"/>
-        </w:rPr>
-      </w:pPr>
-      <w:r>
-        <w:rPr>
-          <w:rFonts w:cs="Consolas" w:ascii="Calibri Light" w:hAnsi="Calibri Light"/>
-          <w:sz w:val="24"/>
-          <w:szCs w:val="24"/>
-          <w:shd w:fill="FCFCFA" w:val="clear"/>
+        <w:t xml:space="preserve">z.B. Fehler an Dateien behoben werden, ohne dass der Hauptstrang (Master) davon in Mitleidenschaft gezogen wird oder es können zusätzliche Features eingeführt werden. Bei Abschluss der Arbeit an einem Branch kann dieser wieder in den Hauptstrang (master) eingefügt werden. Führte die Arbeit in einem Branch zu keinem Ergebnis, kann er auch einfach unbeachtet bleiben. </w:t>
+      </w:r>
+    </w:p>
+    <w:p>
+      <w:pPr>
+        <w:pStyle w:val="Normal"/>
+        <w:spacing w:lineRule="auto" w:line="240" w:before="0" w:after="0"/>
+        <w:rPr>
+          <w:rStyle w:val="Appleconvertedspace"/>
+          <w:lang w:val="de-DE"/>
+        </w:rPr>
+      </w:pPr>
+      <w:r>
+        <w:rPr>
+          <w:lang w:val="de-DE"/>
         </w:rPr>
       </w:r>
     </w:p>
@@ -1216,46 +943,21 @@
           <w:shd w:fill="FCFCFA" w:val="clear"/>
           <w:lang w:val="de-DE"/>
         </w:rPr>
-        <w:t xml:space="preserve">  Zu Deutsch: Gabeln. Das Versionskontrollsystem spreizt sich. Beispiel: Ubuntu: Ubuntu basiert auf dem Betriebssystem Debian. Da Debian bis heute weiterentwickelt wird, spaltete sich Ubuntu irgendwann ab, daher ist Ubuntu ein Fork von Debian. Ubuntu hat den Stand von Debian übernommen und arbeitet eigenständig daran weiter. Es ist eine parellele Weiterentwicklung und Ubuntu kann jederzeit vom Debian-Projekt alle Änderungen übernehmen </w:t>
-      </w:r>
-      <w:r>
-        <w:rPr>
-          <w:rStyle w:val="Appleconvertedspace"/>
-          <w:rFonts w:cs="Consolas" w:ascii="Calibri Light" w:hAnsi="Calibri Light" w:asciiTheme="majorHAnsi" w:hAnsiTheme="majorHAnsi"/>
-          <w:sz w:val="24"/>
-          <w:szCs w:val="24"/>
-          <w:shd w:fill="FCFCFA" w:val="clear"/>
-          <w:lang w:val="de-DE"/>
-        </w:rPr>
-        <w:t>(siehe Branch)</w:t>
-      </w:r>
-      <w:r>
-        <w:rPr>
-          <w:rStyle w:val="Appleconvertedspace"/>
-          <w:rFonts w:cs="Consolas" w:ascii="Calibri Light" w:hAnsi="Calibri Light" w:asciiTheme="majorHAnsi" w:hAnsiTheme="majorHAnsi"/>
-          <w:sz w:val="24"/>
-          <w:szCs w:val="24"/>
-          <w:shd w:fill="FCFCFA" w:val="clear"/>
-          <w:lang w:val="de-DE"/>
-        </w:rPr>
-        <w:t xml:space="preserve">. </w:t>
-      </w:r>
-    </w:p>
-    <w:p>
-      <w:pPr>
-        <w:pStyle w:val="Normal"/>
-        <w:spacing w:lineRule="auto" w:line="240" w:before="0" w:after="0"/>
-        <w:rPr>
-          <w:rStyle w:val="Appleconvertedspace"/>
-          <w:lang w:val="de-DE"/>
-        </w:rPr>
-      </w:pPr>
-      <w:r>
-        <w:rPr>
-          <w:rFonts w:cs="Consolas" w:ascii="Calibri Light" w:hAnsi="Calibri Light"/>
-          <w:sz w:val="24"/>
-          <w:szCs w:val="24"/>
-          <w:shd w:fill="FCFCFA" w:val="clear"/>
+        <w:t xml:space="preserve">  Zu Deutsch: Gabeln. Das Versionskontrollsystem spreizt sich. Beispiel: Ubuntu: Ubuntu basiert auf dem Betriebssystem Debian. Da Debian bis heute weiterentwickelt wird, spaltete sich Ubuntu irgendwann ab, daher ist Ubuntu ein Fork von Debian. Ubuntu hat den Stand von Debian übernommen und arbeitet eigenständig daran weiter. Es ist eine parellele Weiterentwicklung und Ubuntu kann jederzeit vom Debian-Projekt alle Änderungen übernehmen (siehe Branch). </w:t>
+      </w:r>
+    </w:p>
+    <w:p>
+      <w:pPr>
+        <w:pStyle w:val="Normal"/>
+        <w:spacing w:lineRule="auto" w:line="240" w:before="0" w:after="0"/>
+        <w:rPr>
+          <w:rStyle w:val="Appleconvertedspace"/>
+          <w:lang w:val="de-DE"/>
+        </w:rPr>
+      </w:pPr>
+      <w:r>
+        <w:rPr>
+          <w:lang w:val="de-DE"/>
         </w:rPr>
       </w:r>
     </w:p>
@@ -1306,10 +1008,7 @@
       </w:pPr>
       <w:r>
         <w:rPr>
-          <w:rFonts w:cs="Consolas" w:ascii="Calibri Light" w:hAnsi="Calibri Light"/>
-          <w:sz w:val="24"/>
-          <w:szCs w:val="24"/>
-          <w:shd w:fill="FCFCFA" w:val="clear"/>
+          <w:lang w:val="de-DE"/>
         </w:rPr>
       </w:r>
     </w:p>
@@ -1406,10 +1105,7 @@
       </w:pPr>
       <w:r>
         <w:rPr>
-          <w:rFonts w:cs="Consolas" w:ascii="Calibri Light" w:hAnsi="Calibri Light"/>
-          <w:sz w:val="24"/>
-          <w:szCs w:val="24"/>
-          <w:shd w:fill="FCFCFA" w:val="clear"/>
+          <w:lang w:val="de-DE"/>
         </w:rPr>
       </w:r>
     </w:p>
@@ -1518,10 +1214,7 @@
       </w:pPr>
       <w:r>
         <w:rPr>
-          <w:rFonts w:cs="Consolas" w:ascii="Calibri Light" w:hAnsi="Calibri Light"/>
-          <w:sz w:val="24"/>
-          <w:szCs w:val="24"/>
-          <w:shd w:fill="FCFCFA" w:val="clear"/>
+          <w:lang w:val="de-DE"/>
         </w:rPr>
       </w:r>
     </w:p>
@@ -1602,10 +1295,7 @@
       </w:pPr>
       <w:r>
         <w:rPr>
-          <w:rFonts w:cs="Consolas" w:ascii="Calibri Light" w:hAnsi="Calibri Light"/>
-          <w:sz w:val="24"/>
-          <w:szCs w:val="24"/>
-          <w:shd w:fill="FCFCFA" w:val="clear"/>
+          <w:lang w:val="de-DE"/>
         </w:rPr>
       </w:r>
     </w:p>
@@ -1667,10 +1357,7 @@
       </w:pPr>
       <w:r>
         <w:rPr>
-          <w:rFonts w:cs="Consolas" w:ascii="Calibri Light" w:hAnsi="Calibri Light"/>
-          <w:sz w:val="24"/>
-          <w:szCs w:val="24"/>
-          <w:shd w:fill="FCFCFA" w:val="clear"/>
+          <w:lang w:val="de-DE"/>
         </w:rPr>
       </w:r>
     </w:p>
@@ -1825,10 +1512,7 @@
       </w:pPr>
       <w:r>
         <w:rPr>
-          <w:rFonts w:cs="Consolas" w:ascii="Calibri Light" w:hAnsi="Calibri Light"/>
-          <w:sz w:val="24"/>
-          <w:szCs w:val="24"/>
-          <w:shd w:fill="FCFCFA" w:val="clear"/>
+          <w:lang w:val="de-DE"/>
         </w:rPr>
       </w:r>
     </w:p>
@@ -1890,10 +1574,7 @@
       </w:pPr>
       <w:r>
         <w:rPr>
-          <w:rFonts w:cs="Consolas" w:ascii="Calibri Light" w:hAnsi="Calibri Light"/>
-          <w:sz w:val="24"/>
-          <w:szCs w:val="24"/>
-          <w:shd w:fill="FCFCFA" w:val="clear"/>
+          <w:lang w:val="de-DE"/>
         </w:rPr>
       </w:r>
     </w:p>
@@ -1955,10 +1636,7 @@
       </w:pPr>
       <w:r>
         <w:rPr>
-          <w:rFonts w:cs="Consolas" w:ascii="Calibri Light" w:hAnsi="Calibri Light"/>
-          <w:sz w:val="24"/>
-          <w:szCs w:val="24"/>
-          <w:shd w:fill="FCFCFA" w:val="clear"/>
+          <w:lang w:val="de-DE"/>
         </w:rPr>
       </w:r>
     </w:p>
@@ -2092,10 +1770,7 @@
       </w:pPr>
       <w:r>
         <w:rPr>
-          <w:rFonts w:cs="Consolas" w:ascii="Calibri Light" w:hAnsi="Calibri Light"/>
-          <w:sz w:val="24"/>
-          <w:szCs w:val="24"/>
-          <w:shd w:fill="FCFCFA" w:val="clear"/>
+          <w:lang w:val="de-DE"/>
         </w:rPr>
       </w:r>
     </w:p>
@@ -2134,10 +1809,7 @@
       </w:pPr>
       <w:r>
         <w:rPr>
-          <w:rFonts w:cs="Consolas" w:ascii="Calibri Light" w:hAnsi="Calibri Light"/>
-          <w:sz w:val="24"/>
-          <w:szCs w:val="24"/>
-          <w:shd w:fill="FCFCFA" w:val="clear"/>
+          <w:lang w:val="de-DE"/>
         </w:rPr>
       </w:r>
     </w:p>
@@ -2199,10 +1871,7 @@
       </w:pPr>
       <w:r>
         <w:rPr>
-          <w:rFonts w:cs="Consolas" w:ascii="Calibri Light" w:hAnsi="Calibri Light"/>
-          <w:sz w:val="24"/>
-          <w:szCs w:val="24"/>
-          <w:shd w:fill="FCFCFA" w:val="clear"/>
+          <w:lang w:val="de-DE"/>
         </w:rPr>
       </w:r>
     </w:p>
@@ -2253,10 +1922,7 @@
       </w:pPr>
       <w:r>
         <w:rPr>
-          <w:rFonts w:cs="Consolas" w:ascii="Calibri Light" w:hAnsi="Calibri Light"/>
-          <w:sz w:val="24"/>
-          <w:szCs w:val="24"/>
-          <w:shd w:fill="FCFCFA" w:val="clear"/>
+          <w:lang w:val="de-DE"/>
         </w:rPr>
       </w:r>
     </w:p>
@@ -2456,10 +2122,7 @@
       </w:pPr>
       <w:r>
         <w:rPr>
-          <w:rFonts w:cs="Consolas" w:ascii="Calibri Light" w:hAnsi="Calibri Light"/>
-          <w:sz w:val="24"/>
-          <w:szCs w:val="24"/>
-          <w:shd w:fill="FCFCFA" w:val="clear"/>
+          <w:lang w:val="de-DE"/>
         </w:rPr>
       </w:r>
     </w:p>
@@ -2544,10 +2207,7 @@
       </w:pPr>
       <w:r>
         <w:rPr>
-          <w:rFonts w:cs="Consolas" w:ascii="Calibri Light" w:hAnsi="Calibri Light"/>
-          <w:sz w:val="24"/>
-          <w:szCs w:val="24"/>
-          <w:shd w:fill="FCFCFA" w:val="clear"/>
+          <w:lang w:val="de-DE"/>
         </w:rPr>
       </w:r>
     </w:p>
@@ -2644,10 +2304,7 @@
       </w:pPr>
       <w:r>
         <w:rPr>
-          <w:rFonts w:cs="Consolas" w:ascii="Calibri Light" w:hAnsi="Calibri Light"/>
-          <w:sz w:val="24"/>
-          <w:szCs w:val="24"/>
-          <w:shd w:fill="FCFCFA" w:val="clear"/>
+          <w:lang w:val="de-DE"/>
         </w:rPr>
       </w:r>
     </w:p>
@@ -2744,10 +2401,7 @@
       </w:pPr>
       <w:r>
         <w:rPr>
-          <w:rFonts w:cs="Consolas" w:ascii="Calibri Light" w:hAnsi="Calibri Light"/>
-          <w:sz w:val="24"/>
-          <w:szCs w:val="24"/>
-          <w:shd w:fill="FCFCFA" w:val="clear"/>
+          <w:lang w:val="de-DE"/>
         </w:rPr>
       </w:r>
     </w:p>
@@ -2786,46 +2440,37 @@
       </w:pPr>
       <w:r>
         <w:rPr>
-          <w:rFonts w:cs="Consolas" w:ascii="Calibri Light" w:hAnsi="Calibri Light"/>
-          <w:sz w:val="24"/>
-          <w:szCs w:val="24"/>
-          <w:shd w:fill="FCFCFA" w:val="clear"/>
-        </w:rPr>
-      </w:r>
-    </w:p>
-    <w:p>
-      <w:pPr>
-        <w:pStyle w:val="Normal"/>
-        <w:spacing w:lineRule="auto" w:line="240" w:before="0" w:after="0"/>
-        <w:rPr>
-          <w:rStyle w:val="Appleconvertedspace"/>
-          <w:lang w:val="de-DE"/>
-        </w:rPr>
-      </w:pPr>
-      <w:r>
-        <w:rPr>
-          <w:rFonts w:cs="Consolas" w:ascii="Calibri Light" w:hAnsi="Calibri Light"/>
-          <w:sz w:val="24"/>
-          <w:szCs w:val="24"/>
-          <w:shd w:fill="FCFCFA" w:val="clear"/>
-        </w:rPr>
-      </w:r>
-    </w:p>
-    <w:p>
-      <w:pPr>
-        <w:pStyle w:val="Normal"/>
-        <w:spacing w:lineRule="auto" w:line="240" w:before="0" w:after="0"/>
-        <w:rPr>
-          <w:rStyle w:val="Appleconvertedspace"/>
-          <w:lang w:val="de-DE"/>
-        </w:rPr>
-      </w:pPr>
-      <w:r>
-        <w:rPr>
-          <w:rFonts w:cs="Consolas" w:ascii="Calibri Light" w:hAnsi="Calibri Light"/>
-          <w:sz w:val="24"/>
-          <w:szCs w:val="24"/>
-          <w:shd w:fill="FCFCFA" w:val="clear"/>
+          <w:lang w:val="de-DE"/>
+        </w:rPr>
+      </w:r>
+    </w:p>
+    <w:p>
+      <w:pPr>
+        <w:pStyle w:val="Normal"/>
+        <w:spacing w:lineRule="auto" w:line="240" w:before="0" w:after="0"/>
+        <w:rPr>
+          <w:rStyle w:val="Appleconvertedspace"/>
+          <w:lang w:val="de-DE"/>
+        </w:rPr>
+      </w:pPr>
+      <w:r>
+        <w:rPr>
+          <w:lang w:val="de-DE"/>
+        </w:rPr>
+      </w:r>
+    </w:p>
+    <w:p>
+      <w:pPr>
+        <w:pStyle w:val="Normal"/>
+        <w:spacing w:lineRule="auto" w:line="240" w:before="0" w:after="0"/>
+        <w:rPr>
+          <w:rStyle w:val="Appleconvertedspace"/>
+          <w:lang w:val="de-DE"/>
+        </w:rPr>
+      </w:pPr>
+      <w:r>
+        <w:rPr>
+          <w:lang w:val="de-DE"/>
         </w:rPr>
       </w:r>
     </w:p>
@@ -2900,10 +2545,7 @@
       </w:pPr>
       <w:r>
         <w:rPr>
-          <w:rFonts w:cs="Consolas" w:ascii="Calibri Light" w:hAnsi="Calibri Light"/>
-          <w:sz w:val="24"/>
-          <w:szCs w:val="24"/>
-          <w:shd w:fill="FCFCFA" w:val="clear"/>
+          <w:lang w:val="de-DE"/>
         </w:rPr>
       </w:r>
     </w:p>
@@ -2920,9 +2562,7 @@
         </w:rPr>
       </w:pPr>
       <w:r>
-        <w:rPr>
-          <w:lang w:val="de-DE"/>
-        </w:rPr>
+        <w:rPr/>
         <w:drawing>
           <wp:inline distT="0" distB="0" distL="0" distR="0">
             <wp:extent cx="4600575" cy="752475"/>
@@ -3215,10 +2855,7 @@
       </w:pPr>
       <w:r>
         <w:rPr>
-          <w:rFonts w:cs="Consolas" w:ascii="Calibri Light" w:hAnsi="Calibri Light"/>
-          <w:sz w:val="24"/>
-          <w:szCs w:val="24"/>
-          <w:shd w:fill="FCFCFA" w:val="clear"/>
+          <w:lang w:val="de-DE"/>
         </w:rPr>
       </w:r>
     </w:p>
@@ -3281,10 +2918,7 @@
       </w:pPr>
       <w:r>
         <w:rPr>
-          <w:rFonts w:cs="Consolas" w:ascii="Calibri Light" w:hAnsi="Calibri Light"/>
-          <w:sz w:val="24"/>
-          <w:szCs w:val="24"/>
-          <w:shd w:fill="FCFCFA" w:val="clear"/>
+          <w:lang w:val="de-DE"/>
         </w:rPr>
       </w:r>
     </w:p>
@@ -3812,7 +3446,11 @@
         </w:rPr>
       </w:pPr>
       <w:r>
-        <w:rPr/>
+        <w:rPr>
+          <w:rFonts w:ascii="Monospace" w:hAnsi="Monospace"/>
+          <w:color w:val="000000"/>
+          <w:sz w:val="20"/>
+        </w:rPr>
       </w:r>
     </w:p>
     <w:p>
@@ -4568,23 +4206,17 @@
       </w:pPr>
       <w:r>
         <w:rPr/>
-        <w:t>Die TableView ist Verwandt mit dem ListView und gehört zu den etwas komplexeren Komponenten. Dank JavaFX wird werden un</w:t>
-      </w:r>
-      <w:r>
-        <w:rPr/>
-        <w:t xml:space="preserve">s </w:t>
-      </w:r>
-      <w:r>
-        <w:rPr/>
-        <w:t xml:space="preserve">Eigenschaften wie z.B. Sortierung der der Spalten, Layout etc. von Java abgenommen. Auch bei der TableView sollte direkt mit den Objekten gearbeitet werden. Dazu muss auch hier wieder über setCellValueFactory angegeben werden, welche Attribute unseres Objektes angezeigt werden </w:t>
-      </w:r>
-      <w:r>
-        <w:rPr/>
-        <w:t>sollen</w:t>
-      </w:r>
-      <w:r>
-        <w:rPr/>
-        <w:t>.</w:t>
+        <w:t xml:space="preserve">Die TableView ist Verwandt mit dem ListView und gehört zu den etwas komplexeren Komponenten. Dank JavaFX wird werden uns Eigenschaften wie z.B. Sortierung der der Spalten, Layout etc. von Java abgenommen. Auch bei der TableView sollte direkt mit den Objekten gearbeitet werden. Dazu muss auch hier wieder über setCellValueFactory angegeben werden, welche Attribute unseres Objektes angezeigt werden sollen. Auch hier werden die Daten erst in einer </w:t>
+      </w:r>
+      <w:bookmarkStart w:id="1" w:name="__DdeLink__375_725350108"/>
+      <w:r>
+        <w:rPr/>
+        <w:t>observableArrayList</w:t>
+      </w:r>
+      <w:bookmarkEnd w:id="1"/>
+      <w:r>
+        <w:rPr/>
+        <w:t xml:space="preserve"> gespeicht und dann der TableView übergeben.</w:t>
       </w:r>
     </w:p>
     <w:p>
@@ -4822,7 +4454,15 @@
       </w:pPr>
       <w:r>
         <w:rPr/>
-        <w:t xml:space="preserve">Treeviews ermöglichen uns Daten in einer verschachtelte Baumstruktur anzuzeigen, wie wir es z.B. aus dem Dateimanager kennen. Dabei wird nicht mehr mit einer Liste gearbeitet sondern mit Knoten. Jedem Knoten kann, nach Benennung ein weiterer Kinds-Knoten übergeben werden. Somit kann eine Komplexe Baumstruktur erreicht werden. Der Wurzel-Knoten ist immer der oberste.  </w:t>
+        <w:t xml:space="preserve">Treeviews ermöglichen uns Daten in einer verschachtelte Baumstruktur anzuzeigen, wie wir es z.B. aus dem Dateimanager kennen. Dabei wird nicht mehr mit einer Liste </w:t>
+      </w:r>
+      <w:r>
+        <w:rPr/>
+        <w:t xml:space="preserve">(observableArrayList) </w:t>
+      </w:r>
+      <w:r>
+        <w:rPr/>
+        <w:t xml:space="preserve">gearbeitet sondern mit Knoten. Jedem Knoten kann, nach Benennung ein weiterer Kinds-Knoten übergeben werden. Somit kann eine Komplexe Baumstruktur erreicht werden. Der Wurzel-Knoten ist immer der oberste.  </w:t>
       </w:r>
     </w:p>
     <w:p>
@@ -5225,9 +4865,13 @@
         </w:rPr>
       </w:pPr>
       <w:r>
-        <w:rPr/>
+        <w:rPr>
+          <w:rFonts w:ascii="Monospace" w:hAnsi="Monospace"/>
+          <w:color w:val="000000"/>
+          <w:sz w:val="20"/>
+        </w:rPr>
         <w:drawing>
-          <wp:anchor behindDoc="0" distT="0" distB="0" distL="0" distR="0" simplePos="0" locked="0" layoutInCell="1" allowOverlap="1" relativeHeight="3">
+          <wp:anchor behindDoc="0" distT="0" distB="0" distL="0" distR="0" simplePos="0" locked="0" layoutInCell="1" allowOverlap="1" relativeHeight="2">
             <wp:simplePos x="0" y="0"/>
             <wp:positionH relativeFrom="column">
               <wp:posOffset>133350</wp:posOffset>
@@ -5302,14 +4946,10 @@
       <w:pPr>
         <w:pStyle w:val="Normal"/>
         <w:spacing w:before="0" w:after="160"/>
-        <w:rPr>
-          <w:lang w:val="de-DE"/>
-        </w:rPr>
-      </w:pPr>
-      <w:r>
-        <w:rPr>
-          <w:lang w:val="de-DE"/>
-        </w:rPr>
+        <w:rPr/>
+      </w:pPr>
+      <w:r>
+        <w:rPr/>
       </w:r>
     </w:p>
     <w:sectPr>
@@ -5533,7 +5173,6 @@
         </w:tabs>
         <w:ind w:left="707" w:hanging="283"/>
       </w:pPr>
-      <w:rPr/>
     </w:lvl>
     <w:lvl w:ilvl="1">
       <w:start w:val="1"/>
@@ -5546,7 +5185,6 @@
         </w:tabs>
         <w:ind w:left="1414" w:hanging="283"/>
       </w:pPr>
-      <w:rPr/>
     </w:lvl>
     <w:lvl w:ilvl="2">
       <w:start w:val="1"/>
@@ -5559,7 +5197,6 @@
         </w:tabs>
         <w:ind w:left="2121" w:hanging="283"/>
       </w:pPr>
-      <w:rPr/>
     </w:lvl>
     <w:lvl w:ilvl="3">
       <w:start w:val="1"/>
@@ -5572,7 +5209,6 @@
         </w:tabs>
         <w:ind w:left="2828" w:hanging="283"/>
       </w:pPr>
-      <w:rPr/>
     </w:lvl>
     <w:lvl w:ilvl="4">
       <w:start w:val="1"/>
@@ -5585,7 +5221,6 @@
         </w:tabs>
         <w:ind w:left="3535" w:hanging="283"/>
       </w:pPr>
-      <w:rPr/>
     </w:lvl>
     <w:lvl w:ilvl="5">
       <w:start w:val="1"/>
@@ -5598,7 +5233,6 @@
         </w:tabs>
         <w:ind w:left="4242" w:hanging="283"/>
       </w:pPr>
-      <w:rPr/>
     </w:lvl>
     <w:lvl w:ilvl="6">
       <w:start w:val="1"/>
@@ -5611,7 +5245,6 @@
         </w:tabs>
         <w:ind w:left="4949" w:hanging="283"/>
       </w:pPr>
-      <w:rPr/>
     </w:lvl>
     <w:lvl w:ilvl="7">
       <w:start w:val="1"/>
@@ -5624,7 +5257,6 @@
         </w:tabs>
         <w:ind w:left="5656" w:hanging="283"/>
       </w:pPr>
-      <w:rPr/>
     </w:lvl>
     <w:lvl w:ilvl="8">
       <w:start w:val="1"/>
@@ -5637,7 +5269,6 @@
         </w:tabs>
         <w:ind w:left="6363" w:hanging="283"/>
       </w:pPr>
-      <w:rPr/>
     </w:lvl>
   </w:abstractNum>
   <w:abstractNum w:abstractNumId="4">
@@ -5652,7 +5283,6 @@
         </w:tabs>
         <w:ind w:left="707" w:hanging="283"/>
       </w:pPr>
-      <w:rPr/>
     </w:lvl>
     <w:lvl w:ilvl="1">
       <w:start w:val="1"/>
@@ -5665,7 +5295,6 @@
         </w:tabs>
         <w:ind w:left="1414" w:hanging="283"/>
       </w:pPr>
-      <w:rPr/>
     </w:lvl>
     <w:lvl w:ilvl="2">
       <w:start w:val="1"/>
@@ -5678,7 +5307,6 @@
         </w:tabs>
         <w:ind w:left="2121" w:hanging="283"/>
       </w:pPr>
-      <w:rPr/>
     </w:lvl>
     <w:lvl w:ilvl="3">
       <w:start w:val="1"/>
@@ -5691,7 +5319,6 @@
         </w:tabs>
         <w:ind w:left="2828" w:hanging="283"/>
       </w:pPr>
-      <w:rPr/>
     </w:lvl>
     <w:lvl w:ilvl="4">
       <w:start w:val="1"/>
@@ -5704,7 +5331,6 @@
         </w:tabs>
         <w:ind w:left="3535" w:hanging="283"/>
       </w:pPr>
-      <w:rPr/>
     </w:lvl>
     <w:lvl w:ilvl="5">
       <w:start w:val="1"/>
@@ -5717,7 +5343,6 @@
         </w:tabs>
         <w:ind w:left="4242" w:hanging="283"/>
       </w:pPr>
-      <w:rPr/>
     </w:lvl>
     <w:lvl w:ilvl="6">
       <w:start w:val="1"/>
@@ -5730,7 +5355,6 @@
         </w:tabs>
         <w:ind w:left="4949" w:hanging="283"/>
       </w:pPr>
-      <w:rPr/>
     </w:lvl>
     <w:lvl w:ilvl="7">
       <w:start w:val="1"/>
@@ -5743,7 +5367,6 @@
         </w:tabs>
         <w:ind w:left="5656" w:hanging="283"/>
       </w:pPr>
-      <w:rPr/>
     </w:lvl>
     <w:lvl w:ilvl="8">
       <w:start w:val="1"/>
@@ -5756,7 +5379,6 @@
         </w:tabs>
         <w:ind w:left="6363" w:hanging="283"/>
       </w:pPr>
-      <w:rPr/>
     </w:lvl>
   </w:abstractNum>
   <w:abstractNum w:abstractNumId="5">
@@ -6066,7 +5688,7 @@
       <w:color w:val="00000A"/>
       <w:sz w:val="22"/>
       <w:szCs w:val="22"/>
-      <w:lang w:eastAsia="en-US" w:bidi="ar-SA" w:val="de-DE"/>
+      <w:lang w:val="de-DE" w:eastAsia="en-US" w:bidi="ar-SA"/>
     </w:rPr>
   </w:style>
   <w:style w:type="character" w:styleId="DefaultParagraphFont" w:default="1">
@@ -6190,6 +5812,35 @@
     <w:name w:val="Numbering Symbols"/>
     <w:qFormat/>
     <w:rPr/>
+  </w:style>
+  <w:style w:type="character" w:styleId="ListLabel13">
+    <w:name w:val="ListLabel 13"/>
+    <w:qFormat/>
+    <w:rPr>
+      <w:rFonts w:ascii="Calibri Light" w:hAnsi="Calibri Light" w:cs="Calibri Light"/>
+      <w:sz w:val="24"/>
+    </w:rPr>
+  </w:style>
+  <w:style w:type="character" w:styleId="ListLabel14">
+    <w:name w:val="ListLabel 14"/>
+    <w:qFormat/>
+    <w:rPr>
+      <w:rFonts w:cs="Courier New"/>
+    </w:rPr>
+  </w:style>
+  <w:style w:type="character" w:styleId="ListLabel15">
+    <w:name w:val="ListLabel 15"/>
+    <w:qFormat/>
+    <w:rPr>
+      <w:rFonts w:cs="Wingdings"/>
+    </w:rPr>
+  </w:style>
+  <w:style w:type="character" w:styleId="ListLabel16">
+    <w:name w:val="ListLabel 16"/>
+    <w:qFormat/>
+    <w:rPr>
+      <w:rFonts w:cs="Symbol"/>
+    </w:rPr>
   </w:style>
   <w:style w:type="paragraph" w:styleId="Heading">
     <w:name w:val="Heading"/>

</xml_diff>